<commit_message>
Add new revision documents  (#277)
* Add CF1R-ALT-02E and CF1R-NCB-02E docs
* Add docs for CF2R-MCH 01a/01d/33
* Add 2019.1.003 Change Notes
</commit_message>
<xml_diff>
--- a/CEC-Documents/Revision batch V2019.1.003/CF1R/2019-CF1R-ALT-02-E-PrescriptiveAlterationsHVAC.docx
+++ b/CEC-Documents/Revision batch V2019.1.003/CF1R/2019-CF1R-ALT-02-E-PrescriptiveAlterationsHVAC.docx
@@ -43,8 +43,6 @@
                 <w:b/>
               </w:rPr>
             </w:pPr>
-            <w:bookmarkStart w:id="0" w:name="_GoBack"/>
-            <w:bookmarkEnd w:id="0"/>
             <w:r>
               <w:rPr>
                 <w:rFonts w:ascii="Calibri" w:hAnsi="Calibri"/>
@@ -12301,7 +12299,7 @@
               </w:rPr>
               <w:t xml:space="preserve">ntirely new </w:t>
             </w:r>
-            <w:del w:id="8" w:author="Alexis Smith" w:date="2020-02-11T13:23:00Z">
+            <w:del w:id="7" w:author="Alexis Smith" w:date="2020-02-11T13:23:00Z">
               <w:r>
                 <w:rPr>
                   <w:rFonts w:asciiTheme="minorHAnsi" w:hAnsiTheme="minorHAnsi" w:cs="Calibri"/>
@@ -23332,7 +23330,7 @@
               </w:rPr>
               <w:t>*ductless</w:t>
             </w:r>
-            <w:ins w:id="9" w:author="Alexis Smith" w:date="2020-02-24T15:26:00Z">
+            <w:ins w:id="8" w:author="Alexis Smith" w:date="2020-02-24T15:26:00Z">
               <w:r>
                 <w:rPr>
                   <w:rFonts w:asciiTheme="minorHAnsi" w:hAnsiTheme="minorHAnsi"/>
@@ -23342,7 +23340,7 @@
                 <w:t xml:space="preserve"> mini</w:t>
               </w:r>
             </w:ins>
-            <w:ins w:id="10" w:author="Alexis Smith" w:date="2020-02-24T15:53:00Z">
+            <w:ins w:id="9" w:author="Alexis Smith" w:date="2020-02-24T15:53:00Z">
               <w:r>
                 <w:rPr>
                   <w:rFonts w:asciiTheme="minorHAnsi" w:hAnsiTheme="minorHAnsi"/>
@@ -23580,7 +23578,7 @@
                 <w:szCs w:val="10"/>
               </w:rPr>
             </w:pPr>
-            <w:ins w:id="11" w:author="Alexis Smith" w:date="2020-02-24T15:24:00Z">
+            <w:ins w:id="10" w:author="Alexis Smith" w:date="2020-02-24T15:24:00Z">
               <w:r>
                 <w:rPr>
                   <w:rFonts w:asciiTheme="minorHAnsi" w:hAnsiTheme="minorHAnsi"/>
@@ -23594,7 +23592,7 @@
           <w:p>
             <w:pPr>
               <w:rPr>
-                <w:ins w:id="12" w:author="Alexis Smith" w:date="2020-02-24T15:24:00Z"/>
+                <w:ins w:id="11" w:author="Alexis Smith" w:date="2020-02-24T15:24:00Z"/>
                 <w:rFonts w:asciiTheme="minorHAnsi" w:hAnsiTheme="minorHAnsi"/>
                 <w:sz w:val="14"/>
                 <w:szCs w:val="10"/>
@@ -23625,7 +23623,7 @@
               </w:rPr>
               <w:t>*</w:t>
             </w:r>
-            <w:ins w:id="13" w:author="Smith, Alexis@Energy" w:date="2020-03-10T15:48:00Z">
+            <w:ins w:id="12" w:author="Smith, Alexis@Energy" w:date="2020-03-10T15:48:00Z">
               <w:r>
                 <w:rPr>
                   <w:rFonts w:asciiTheme="minorHAnsi" w:hAnsiTheme="minorHAnsi"/>
@@ -23635,7 +23633,7 @@
                 <w:t xml:space="preserve"> </w:t>
               </w:r>
             </w:ins>
-            <w:del w:id="14" w:author="Smith, Alexis@Energy" w:date="2020-03-10T15:48:00Z">
+            <w:del w:id="13" w:author="Smith, Alexis@Energy" w:date="2020-03-10T15:48:00Z">
               <w:r>
                 <w:rPr>
                   <w:rFonts w:asciiTheme="minorHAnsi" w:hAnsiTheme="minorHAnsi"/>
@@ -23653,7 +23651,7 @@
               </w:rPr>
               <w:t>no heating</w:t>
             </w:r>
-            <w:del w:id="15" w:author="Smith, Alexis@Energy" w:date="2020-03-10T15:49:00Z">
+            <w:del w:id="14" w:author="Smith, Alexis@Energy" w:date="2020-03-10T15:49:00Z">
               <w:r>
                 <w:rPr>
                   <w:rFonts w:asciiTheme="minorHAnsi" w:hAnsiTheme="minorHAnsi"/>
@@ -23697,7 +23695,7 @@
                 <w:szCs w:val="14"/>
               </w:rPr>
             </w:pPr>
-            <w:ins w:id="16" w:author="Alexis Smith" w:date="2020-02-24T15:25:00Z">
+            <w:ins w:id="15" w:author="Alexis Smith" w:date="2020-02-24T15:25:00Z">
               <w:r>
                 <w:rPr>
                   <w:rFonts w:asciiTheme="minorHAnsi" w:hAnsiTheme="minorHAnsi"/>
@@ -23711,7 +23709,7 @@
           <w:p>
             <w:pPr>
               <w:rPr>
-                <w:ins w:id="17" w:author="Alexis Smith" w:date="2020-02-24T15:24:00Z"/>
+                <w:ins w:id="16" w:author="Alexis Smith" w:date="2020-02-24T15:24:00Z"/>
                 <w:rFonts w:asciiTheme="minorHAnsi" w:hAnsiTheme="minorHAnsi"/>
                 <w:sz w:val="14"/>
                 <w:szCs w:val="14"/>
@@ -23729,13 +23727,13 @@
           <w:p>
             <w:pPr>
               <w:rPr>
-                <w:ins w:id="18" w:author="Alexis Smith" w:date="2020-02-24T15:25:00Z"/>
+                <w:ins w:id="17" w:author="Alexis Smith" w:date="2020-02-24T15:25:00Z"/>
                 <w:rFonts w:asciiTheme="minorHAnsi" w:hAnsiTheme="minorHAnsi"/>
                 <w:sz w:val="14"/>
                 <w:szCs w:val="10"/>
               </w:rPr>
             </w:pPr>
-            <w:ins w:id="19" w:author="Alexis Smith" w:date="2020-02-24T15:25:00Z">
+            <w:ins w:id="18" w:author="Alexis Smith" w:date="2020-02-24T15:25:00Z">
               <w:r>
                 <w:rPr>
                   <w:rFonts w:asciiTheme="minorHAnsi" w:hAnsiTheme="minorHAnsi"/>
@@ -23749,13 +23747,13 @@
           <w:p>
             <w:pPr>
               <w:rPr>
-                <w:ins w:id="20" w:author="Alexis Smith" w:date="2020-02-24T15:25:00Z"/>
+                <w:ins w:id="19" w:author="Alexis Smith" w:date="2020-02-24T15:25:00Z"/>
                 <w:rFonts w:asciiTheme="minorHAnsi" w:hAnsiTheme="minorHAnsi"/>
                 <w:sz w:val="14"/>
                 <w:szCs w:val="10"/>
               </w:rPr>
             </w:pPr>
-            <w:ins w:id="21" w:author="Alexis Smith" w:date="2020-02-24T15:25:00Z">
+            <w:ins w:id="20" w:author="Alexis Smith" w:date="2020-02-24T15:25:00Z">
               <w:r>
                 <w:rPr>
                   <w:rFonts w:asciiTheme="minorHAnsi" w:hAnsiTheme="minorHAnsi"/>
@@ -23769,13 +23767,13 @@
           <w:p>
             <w:pPr>
               <w:rPr>
-                <w:ins w:id="22" w:author="Alexis Smith" w:date="2020-02-24T15:25:00Z"/>
+                <w:ins w:id="21" w:author="Alexis Smith" w:date="2020-02-24T15:25:00Z"/>
                 <w:rFonts w:asciiTheme="minorHAnsi" w:hAnsiTheme="minorHAnsi"/>
                 <w:sz w:val="14"/>
                 <w:szCs w:val="10"/>
               </w:rPr>
             </w:pPr>
-            <w:ins w:id="23" w:author="Alexis Smith" w:date="2020-02-24T15:25:00Z">
+            <w:ins w:id="22" w:author="Alexis Smith" w:date="2020-02-24T15:25:00Z">
               <w:r>
                 <w:rPr>
                   <w:rFonts w:asciiTheme="minorHAnsi" w:hAnsiTheme="minorHAnsi"/>
@@ -23789,13 +23787,13 @@
           <w:p>
             <w:pPr>
               <w:rPr>
-                <w:ins w:id="24" w:author="Alexis Smith" w:date="2020-02-24T15:25:00Z"/>
+                <w:ins w:id="23" w:author="Alexis Smith" w:date="2020-02-24T15:25:00Z"/>
                 <w:rFonts w:asciiTheme="minorHAnsi" w:hAnsiTheme="minorHAnsi"/>
                 <w:sz w:val="14"/>
                 <w:szCs w:val="10"/>
               </w:rPr>
             </w:pPr>
-            <w:ins w:id="25" w:author="Alexis Smith" w:date="2020-02-24T15:25:00Z">
+            <w:ins w:id="24" w:author="Alexis Smith" w:date="2020-02-24T15:25:00Z">
               <w:r>
                 <w:rPr>
                   <w:rFonts w:asciiTheme="minorHAnsi" w:hAnsiTheme="minorHAnsi"/>
@@ -23809,13 +23807,13 @@
           <w:p>
             <w:pPr>
               <w:rPr>
-                <w:ins w:id="26" w:author="Alexis Smith" w:date="2020-02-24T15:25:00Z"/>
+                <w:ins w:id="25" w:author="Alexis Smith" w:date="2020-02-24T15:25:00Z"/>
                 <w:rFonts w:asciiTheme="minorHAnsi" w:hAnsiTheme="minorHAnsi"/>
                 <w:sz w:val="14"/>
                 <w:szCs w:val="10"/>
               </w:rPr>
             </w:pPr>
-            <w:ins w:id="27" w:author="Alexis Smith" w:date="2020-02-24T15:25:00Z">
+            <w:ins w:id="26" w:author="Alexis Smith" w:date="2020-02-24T15:25:00Z">
               <w:r>
                 <w:rPr>
                   <w:rFonts w:asciiTheme="minorHAnsi" w:hAnsiTheme="minorHAnsi"/>
@@ -23829,13 +23827,13 @@
           <w:p>
             <w:pPr>
               <w:rPr>
-                <w:ins w:id="28" w:author="Alexis Smith" w:date="2020-02-24T15:25:00Z"/>
+                <w:ins w:id="27" w:author="Alexis Smith" w:date="2020-02-24T15:25:00Z"/>
                 <w:rFonts w:asciiTheme="minorHAnsi" w:hAnsiTheme="minorHAnsi"/>
                 <w:sz w:val="14"/>
                 <w:szCs w:val="10"/>
               </w:rPr>
             </w:pPr>
-            <w:ins w:id="29" w:author="Alexis Smith" w:date="2020-02-24T15:25:00Z">
+            <w:ins w:id="28" w:author="Alexis Smith" w:date="2020-02-24T15:25:00Z">
               <w:r>
                 <w:rPr>
                   <w:rFonts w:asciiTheme="minorHAnsi" w:hAnsiTheme="minorHAnsi"/>
@@ -23854,7 +23852,7 @@
                 <w:szCs w:val="10"/>
               </w:rPr>
             </w:pPr>
-            <w:ins w:id="30" w:author="Alexis Smith" w:date="2020-02-24T15:25:00Z">
+            <w:ins w:id="29" w:author="Alexis Smith" w:date="2020-02-24T15:25:00Z">
               <w:r>
                 <w:rPr>
                   <w:rFonts w:asciiTheme="minorHAnsi" w:hAnsiTheme="minorHAnsi"/>
@@ -24498,6 +24496,49 @@
                 <w:szCs w:val="14"/>
               </w:rPr>
               <w:t>*central large packaged HP;</w:t>
+            </w:r>
+          </w:p>
+          <w:p>
+            <w:pPr>
+              <w:rPr>
+                <w:rFonts w:asciiTheme="minorHAnsi" w:hAnsiTheme="minorHAnsi"/>
+                <w:sz w:val="14"/>
+                <w:szCs w:val="14"/>
+              </w:rPr>
+            </w:pPr>
+            <w:r>
+              <w:rPr>
+                <w:rFonts w:asciiTheme="minorHAnsi" w:hAnsiTheme="minorHAnsi"/>
+                <w:sz w:val="14"/>
+                <w:szCs w:val="14"/>
+              </w:rPr>
+              <w:t xml:space="preserve">*ductless </w:t>
+            </w:r>
+            <w:ins w:id="30" w:author="Alexis Smith" w:date="2020-02-24T15:45:00Z">
+              <w:r>
+                <w:rPr>
+                  <w:rFonts w:asciiTheme="minorHAnsi" w:hAnsiTheme="minorHAnsi"/>
+                  <w:sz w:val="14"/>
+                  <w:szCs w:val="14"/>
+                </w:rPr>
+                <w:t>mini-</w:t>
+              </w:r>
+            </w:ins>
+            <w:r>
+              <w:rPr>
+                <w:rFonts w:asciiTheme="minorHAnsi" w:hAnsiTheme="minorHAnsi"/>
+                <w:sz w:val="14"/>
+                <w:szCs w:val="14"/>
+              </w:rPr>
+              <w:t xml:space="preserve">split </w:t>
+            </w:r>
+            <w:r>
+              <w:rPr>
+                <w:rFonts w:asciiTheme="minorHAnsi" w:hAnsiTheme="minorHAnsi"/>
+                <w:sz w:val="14"/>
+                <w:szCs w:val="14"/>
+              </w:rPr>
+              <w:t>AC;</w:t>
             </w:r>
           </w:p>
           <w:p>
@@ -24540,49 +24581,6 @@
                 <w:sz w:val="14"/>
                 <w:szCs w:val="14"/>
               </w:rPr>
-              <w:t>AC;</w:t>
-            </w:r>
-          </w:p>
-          <w:p>
-            <w:pPr>
-              <w:rPr>
-                <w:rFonts w:asciiTheme="minorHAnsi" w:hAnsiTheme="minorHAnsi"/>
-                <w:sz w:val="14"/>
-                <w:szCs w:val="14"/>
-              </w:rPr>
-            </w:pPr>
-            <w:r>
-              <w:rPr>
-                <w:rFonts w:asciiTheme="minorHAnsi" w:hAnsiTheme="minorHAnsi"/>
-                <w:sz w:val="14"/>
-                <w:szCs w:val="14"/>
-              </w:rPr>
-              <w:t xml:space="preserve">*ductless </w:t>
-            </w:r>
-            <w:ins w:id="32" w:author="Alexis Smith" w:date="2020-02-24T15:45:00Z">
-              <w:r>
-                <w:rPr>
-                  <w:rFonts w:asciiTheme="minorHAnsi" w:hAnsiTheme="minorHAnsi"/>
-                  <w:sz w:val="14"/>
-                  <w:szCs w:val="14"/>
-                </w:rPr>
-                <w:t>mini-</w:t>
-              </w:r>
-            </w:ins>
-            <w:r>
-              <w:rPr>
-                <w:rFonts w:asciiTheme="minorHAnsi" w:hAnsiTheme="minorHAnsi"/>
-                <w:sz w:val="14"/>
-                <w:szCs w:val="14"/>
-              </w:rPr>
-              <w:t xml:space="preserve">split </w:t>
-            </w:r>
-            <w:r>
-              <w:rPr>
-                <w:rFonts w:asciiTheme="minorHAnsi" w:hAnsiTheme="minorHAnsi"/>
-                <w:sz w:val="14"/>
-                <w:szCs w:val="14"/>
-              </w:rPr>
               <w:t>HP;</w:t>
             </w:r>
           </w:p>
@@ -24758,31 +24756,31 @@
           <w:p>
             <w:pPr>
               <w:rPr>
+                <w:ins w:id="32" w:author="Alexis Smith" w:date="2020-02-24T15:45:00Z"/>
+                <w:rFonts w:asciiTheme="minorHAnsi" w:hAnsiTheme="minorHAnsi"/>
+                <w:sz w:val="14"/>
+                <w:szCs w:val="14"/>
+              </w:rPr>
+            </w:pPr>
+            <w:r>
+              <w:rPr>
+                <w:rFonts w:asciiTheme="minorHAnsi" w:hAnsiTheme="minorHAnsi"/>
+                <w:sz w:val="14"/>
+                <w:szCs w:val="14"/>
+              </w:rPr>
+              <w:t>*Ice Storage AC;</w:t>
+            </w:r>
+          </w:p>
+          <w:p>
+            <w:pPr>
+              <w:rPr>
                 <w:ins w:id="33" w:author="Alexis Smith" w:date="2020-02-24T15:45:00Z"/>
                 <w:rFonts w:asciiTheme="minorHAnsi" w:hAnsiTheme="minorHAnsi"/>
                 <w:sz w:val="14"/>
                 <w:szCs w:val="14"/>
               </w:rPr>
             </w:pPr>
-            <w:r>
-              <w:rPr>
-                <w:rFonts w:asciiTheme="minorHAnsi" w:hAnsiTheme="minorHAnsi"/>
-                <w:sz w:val="14"/>
-                <w:szCs w:val="14"/>
-              </w:rPr>
-              <w:t>*Ice Storage AC;</w:t>
-            </w:r>
-          </w:p>
-          <w:p>
-            <w:pPr>
-              <w:rPr>
-                <w:ins w:id="34" w:author="Alexis Smith" w:date="2020-02-24T15:45:00Z"/>
-                <w:rFonts w:asciiTheme="minorHAnsi" w:hAnsiTheme="minorHAnsi"/>
-                <w:sz w:val="14"/>
-                <w:szCs w:val="14"/>
-              </w:rPr>
-            </w:pPr>
-            <w:ins w:id="35" w:author="Alexis Smith" w:date="2020-02-24T15:45:00Z">
+            <w:ins w:id="34" w:author="Alexis Smith" w:date="2020-02-24T15:45:00Z">
               <w:r>
                 <w:rPr>
                   <w:rFonts w:asciiTheme="minorHAnsi" w:hAnsiTheme="minorHAnsi"/>
@@ -24796,13 +24794,13 @@
           <w:p>
             <w:pPr>
               <w:rPr>
-                <w:ins w:id="36" w:author="Alexis Smith" w:date="2020-02-24T15:45:00Z"/>
-                <w:rFonts w:asciiTheme="minorHAnsi" w:hAnsiTheme="minorHAnsi"/>
-                <w:sz w:val="14"/>
-                <w:szCs w:val="14"/>
-              </w:rPr>
-            </w:pPr>
-            <w:ins w:id="37" w:author="Alexis Smith" w:date="2020-02-24T15:45:00Z">
+                <w:ins w:id="35" w:author="Alexis Smith" w:date="2020-02-24T15:45:00Z"/>
+                <w:rFonts w:asciiTheme="minorHAnsi" w:hAnsiTheme="minorHAnsi"/>
+                <w:sz w:val="14"/>
+                <w:szCs w:val="14"/>
+              </w:rPr>
+            </w:pPr>
+            <w:ins w:id="36" w:author="Alexis Smith" w:date="2020-02-24T15:45:00Z">
               <w:r>
                 <w:rPr>
                   <w:rFonts w:asciiTheme="minorHAnsi" w:hAnsiTheme="minorHAnsi"/>
@@ -24816,7 +24814,7 @@
           <w:p>
             <w:pPr>
               <w:rPr>
-                <w:ins w:id="38" w:author="Alexis Smith" w:date="2020-02-24T15:45:00Z"/>
+                <w:ins w:id="37" w:author="Alexis Smith" w:date="2020-02-24T15:45:00Z"/>
                 <w:rFonts w:asciiTheme="minorHAnsi" w:hAnsiTheme="minorHAnsi"/>
                 <w:sz w:val="14"/>
                 <w:szCs w:val="14"/>
@@ -24834,13 +24832,13 @@
           <w:p>
             <w:pPr>
               <w:rPr>
-                <w:ins w:id="39" w:author="Alexis Smith" w:date="2020-02-24T15:46:00Z"/>
-                <w:rFonts w:asciiTheme="minorHAnsi" w:hAnsiTheme="minorHAnsi"/>
-                <w:sz w:val="14"/>
-                <w:szCs w:val="14"/>
-              </w:rPr>
-            </w:pPr>
-            <w:ins w:id="40" w:author="Alexis Smith" w:date="2020-02-24T15:46:00Z">
+                <w:ins w:id="38" w:author="Alexis Smith" w:date="2020-02-24T15:46:00Z"/>
+                <w:rFonts w:asciiTheme="minorHAnsi" w:hAnsiTheme="minorHAnsi"/>
+                <w:sz w:val="14"/>
+                <w:szCs w:val="14"/>
+              </w:rPr>
+            </w:pPr>
+            <w:ins w:id="39" w:author="Alexis Smith" w:date="2020-02-24T15:46:00Z">
               <w:r>
                 <w:rPr>
                   <w:rFonts w:asciiTheme="minorHAnsi" w:hAnsiTheme="minorHAnsi"/>
@@ -24854,13 +24852,13 @@
           <w:p>
             <w:pPr>
               <w:rPr>
-                <w:ins w:id="41" w:author="Alexis Smith" w:date="2020-02-24T15:46:00Z"/>
-                <w:rFonts w:asciiTheme="minorHAnsi" w:hAnsiTheme="minorHAnsi"/>
-                <w:sz w:val="14"/>
-                <w:szCs w:val="14"/>
-              </w:rPr>
-            </w:pPr>
-            <w:ins w:id="42" w:author="Alexis Smith" w:date="2020-02-24T15:46:00Z">
+                <w:ins w:id="40" w:author="Alexis Smith" w:date="2020-02-24T15:46:00Z"/>
+                <w:rFonts w:asciiTheme="minorHAnsi" w:hAnsiTheme="minorHAnsi"/>
+                <w:sz w:val="14"/>
+                <w:szCs w:val="14"/>
+              </w:rPr>
+            </w:pPr>
+            <w:ins w:id="41" w:author="Alexis Smith" w:date="2020-02-24T15:46:00Z">
               <w:r>
                 <w:rPr>
                   <w:rFonts w:asciiTheme="minorHAnsi" w:hAnsiTheme="minorHAnsi"/>
@@ -24874,13 +24872,13 @@
           <w:p>
             <w:pPr>
               <w:rPr>
-                <w:ins w:id="43" w:author="Alexis Smith" w:date="2020-02-24T15:46:00Z"/>
-                <w:rFonts w:asciiTheme="minorHAnsi" w:hAnsiTheme="minorHAnsi"/>
-                <w:sz w:val="14"/>
-                <w:szCs w:val="14"/>
-              </w:rPr>
-            </w:pPr>
-            <w:ins w:id="44" w:author="Alexis Smith" w:date="2020-02-24T15:46:00Z">
+                <w:ins w:id="42" w:author="Alexis Smith" w:date="2020-02-24T15:46:00Z"/>
+                <w:rFonts w:asciiTheme="minorHAnsi" w:hAnsiTheme="minorHAnsi"/>
+                <w:sz w:val="14"/>
+                <w:szCs w:val="14"/>
+              </w:rPr>
+            </w:pPr>
+            <w:ins w:id="43" w:author="Alexis Smith" w:date="2020-02-24T15:46:00Z">
               <w:r>
                 <w:rPr>
                   <w:rFonts w:asciiTheme="minorHAnsi" w:hAnsiTheme="minorHAnsi"/>
@@ -24894,13 +24892,13 @@
           <w:p>
             <w:pPr>
               <w:rPr>
-                <w:ins w:id="45" w:author="Alexis Smith" w:date="2020-02-24T15:46:00Z"/>
-                <w:rFonts w:asciiTheme="minorHAnsi" w:hAnsiTheme="minorHAnsi"/>
-                <w:sz w:val="14"/>
-                <w:szCs w:val="14"/>
-              </w:rPr>
-            </w:pPr>
-            <w:ins w:id="46" w:author="Alexis Smith" w:date="2020-02-24T15:46:00Z">
+                <w:ins w:id="44" w:author="Alexis Smith" w:date="2020-02-24T15:46:00Z"/>
+                <w:rFonts w:asciiTheme="minorHAnsi" w:hAnsiTheme="minorHAnsi"/>
+                <w:sz w:val="14"/>
+                <w:szCs w:val="14"/>
+              </w:rPr>
+            </w:pPr>
+            <w:ins w:id="45" w:author="Alexis Smith" w:date="2020-02-24T15:46:00Z">
               <w:r>
                 <w:rPr>
                   <w:rFonts w:asciiTheme="minorHAnsi" w:hAnsiTheme="minorHAnsi"/>
@@ -24914,13 +24912,13 @@
           <w:p>
             <w:pPr>
               <w:rPr>
-                <w:ins w:id="47" w:author="Alexis Smith" w:date="2020-02-24T15:46:00Z"/>
-                <w:rFonts w:asciiTheme="minorHAnsi" w:hAnsiTheme="minorHAnsi"/>
-                <w:sz w:val="14"/>
-                <w:szCs w:val="14"/>
-              </w:rPr>
-            </w:pPr>
-            <w:ins w:id="48" w:author="Alexis Smith" w:date="2020-02-24T15:46:00Z">
+                <w:ins w:id="46" w:author="Alexis Smith" w:date="2020-02-24T15:46:00Z"/>
+                <w:rFonts w:asciiTheme="minorHAnsi" w:hAnsiTheme="minorHAnsi"/>
+                <w:sz w:val="14"/>
+                <w:szCs w:val="14"/>
+              </w:rPr>
+            </w:pPr>
+            <w:ins w:id="47" w:author="Alexis Smith" w:date="2020-02-24T15:46:00Z">
               <w:r>
                 <w:rPr>
                   <w:rFonts w:asciiTheme="minorHAnsi" w:hAnsiTheme="minorHAnsi"/>
@@ -24934,13 +24932,13 @@
           <w:p>
             <w:pPr>
               <w:rPr>
-                <w:ins w:id="49" w:author="Alexis Smith" w:date="2020-02-24T15:46:00Z"/>
-                <w:rFonts w:asciiTheme="minorHAnsi" w:hAnsiTheme="minorHAnsi"/>
-                <w:sz w:val="14"/>
-                <w:szCs w:val="14"/>
-              </w:rPr>
-            </w:pPr>
-            <w:ins w:id="50" w:author="Alexis Smith" w:date="2020-02-24T15:46:00Z">
+                <w:ins w:id="48" w:author="Alexis Smith" w:date="2020-02-24T15:46:00Z"/>
+                <w:rFonts w:asciiTheme="minorHAnsi" w:hAnsiTheme="minorHAnsi"/>
+                <w:sz w:val="14"/>
+                <w:szCs w:val="14"/>
+              </w:rPr>
+            </w:pPr>
+            <w:ins w:id="49" w:author="Alexis Smith" w:date="2020-02-24T15:46:00Z">
               <w:r>
                 <w:rPr>
                   <w:rFonts w:asciiTheme="minorHAnsi" w:hAnsiTheme="minorHAnsi"/>
@@ -24954,13 +24952,13 @@
           <w:p>
             <w:pPr>
               <w:rPr>
-                <w:ins w:id="51" w:author="Alexis Smith" w:date="2020-02-24T15:46:00Z"/>
-                <w:rFonts w:asciiTheme="minorHAnsi" w:hAnsiTheme="minorHAnsi"/>
-                <w:sz w:val="14"/>
-                <w:szCs w:val="14"/>
-              </w:rPr>
-            </w:pPr>
-            <w:ins w:id="52" w:author="Alexis Smith" w:date="2020-02-24T15:46:00Z">
+                <w:ins w:id="50" w:author="Alexis Smith" w:date="2020-02-24T15:46:00Z"/>
+                <w:rFonts w:asciiTheme="minorHAnsi" w:hAnsiTheme="minorHAnsi"/>
+                <w:sz w:val="14"/>
+                <w:szCs w:val="14"/>
+              </w:rPr>
+            </w:pPr>
+            <w:ins w:id="51" w:author="Alexis Smith" w:date="2020-02-24T15:46:00Z">
               <w:r>
                 <w:rPr>
                   <w:rFonts w:asciiTheme="minorHAnsi" w:hAnsiTheme="minorHAnsi"/>
@@ -24974,13 +24972,13 @@
           <w:p>
             <w:pPr>
               <w:rPr>
-                <w:ins w:id="53" w:author="Alexis Smith" w:date="2020-02-24T15:46:00Z"/>
-                <w:rFonts w:asciiTheme="minorHAnsi" w:hAnsiTheme="minorHAnsi"/>
-                <w:sz w:val="14"/>
-                <w:szCs w:val="14"/>
-              </w:rPr>
-            </w:pPr>
-            <w:ins w:id="54" w:author="Alexis Smith" w:date="2020-02-24T15:46:00Z">
+                <w:ins w:id="52" w:author="Alexis Smith" w:date="2020-02-24T15:46:00Z"/>
+                <w:rFonts w:asciiTheme="minorHAnsi" w:hAnsiTheme="minorHAnsi"/>
+                <w:sz w:val="14"/>
+                <w:szCs w:val="14"/>
+              </w:rPr>
+            </w:pPr>
+            <w:ins w:id="53" w:author="Alexis Smith" w:date="2020-02-24T15:46:00Z">
               <w:r>
                 <w:rPr>
                   <w:rFonts w:asciiTheme="minorHAnsi" w:hAnsiTheme="minorHAnsi"/>
@@ -24994,13 +24992,13 @@
           <w:p>
             <w:pPr>
               <w:rPr>
-                <w:ins w:id="55" w:author="Alexis Smith" w:date="2020-02-24T15:46:00Z"/>
-                <w:rFonts w:asciiTheme="minorHAnsi" w:hAnsiTheme="minorHAnsi"/>
-                <w:sz w:val="14"/>
-                <w:szCs w:val="14"/>
-              </w:rPr>
-            </w:pPr>
-            <w:ins w:id="56" w:author="Alexis Smith" w:date="2020-02-24T15:46:00Z">
+                <w:ins w:id="54" w:author="Alexis Smith" w:date="2020-02-24T15:46:00Z"/>
+                <w:rFonts w:asciiTheme="minorHAnsi" w:hAnsiTheme="minorHAnsi"/>
+                <w:sz w:val="14"/>
+                <w:szCs w:val="14"/>
+              </w:rPr>
+            </w:pPr>
+            <w:ins w:id="55" w:author="Alexis Smith" w:date="2020-02-24T15:46:00Z">
               <w:r>
                 <w:rPr>
                   <w:rFonts w:asciiTheme="minorHAnsi" w:hAnsiTheme="minorHAnsi"/>
@@ -25014,13 +25012,13 @@
           <w:p>
             <w:pPr>
               <w:rPr>
-                <w:ins w:id="57" w:author="Alexis Smith" w:date="2020-02-24T15:46:00Z"/>
-                <w:rFonts w:asciiTheme="minorHAnsi" w:hAnsiTheme="minorHAnsi"/>
-                <w:sz w:val="14"/>
-                <w:szCs w:val="14"/>
-              </w:rPr>
-            </w:pPr>
-            <w:ins w:id="58" w:author="Alexis Smith" w:date="2020-02-24T15:46:00Z">
+                <w:ins w:id="56" w:author="Alexis Smith" w:date="2020-02-24T15:46:00Z"/>
+                <w:rFonts w:asciiTheme="minorHAnsi" w:hAnsiTheme="minorHAnsi"/>
+                <w:sz w:val="14"/>
+                <w:szCs w:val="14"/>
+              </w:rPr>
+            </w:pPr>
+            <w:ins w:id="57" w:author="Alexis Smith" w:date="2020-02-24T15:46:00Z">
               <w:r>
                 <w:rPr>
                   <w:rFonts w:asciiTheme="minorHAnsi" w:hAnsiTheme="minorHAnsi"/>
@@ -25034,13 +25032,13 @@
           <w:p>
             <w:pPr>
               <w:rPr>
-                <w:ins w:id="59" w:author="Alexis Smith" w:date="2020-02-24T15:46:00Z"/>
-                <w:rFonts w:asciiTheme="minorHAnsi" w:hAnsiTheme="minorHAnsi"/>
-                <w:sz w:val="14"/>
-                <w:szCs w:val="14"/>
-              </w:rPr>
-            </w:pPr>
-            <w:ins w:id="60" w:author="Alexis Smith" w:date="2020-02-24T15:46:00Z">
+                <w:ins w:id="58" w:author="Alexis Smith" w:date="2020-02-24T15:46:00Z"/>
+                <w:rFonts w:asciiTheme="minorHAnsi" w:hAnsiTheme="minorHAnsi"/>
+                <w:sz w:val="14"/>
+                <w:szCs w:val="14"/>
+              </w:rPr>
+            </w:pPr>
+            <w:ins w:id="59" w:author="Alexis Smith" w:date="2020-02-24T15:46:00Z">
               <w:r>
                 <w:rPr>
                   <w:rFonts w:asciiTheme="minorHAnsi" w:hAnsiTheme="minorHAnsi"/>
@@ -25054,13 +25052,13 @@
           <w:p>
             <w:pPr>
               <w:rPr>
-                <w:ins w:id="61" w:author="Alexis Smith" w:date="2020-02-24T15:46:00Z"/>
-                <w:rFonts w:asciiTheme="minorHAnsi" w:hAnsiTheme="minorHAnsi"/>
-                <w:sz w:val="14"/>
-                <w:szCs w:val="14"/>
-              </w:rPr>
-            </w:pPr>
-            <w:ins w:id="62" w:author="Alexis Smith" w:date="2020-02-24T15:46:00Z">
+                <w:ins w:id="60" w:author="Alexis Smith" w:date="2020-02-24T15:46:00Z"/>
+                <w:rFonts w:asciiTheme="minorHAnsi" w:hAnsiTheme="minorHAnsi"/>
+                <w:sz w:val="14"/>
+                <w:szCs w:val="14"/>
+              </w:rPr>
+            </w:pPr>
+            <w:ins w:id="61" w:author="Alexis Smith" w:date="2020-02-24T15:46:00Z">
               <w:r>
                 <w:rPr>
                   <w:rFonts w:asciiTheme="minorHAnsi" w:hAnsiTheme="minorHAnsi"/>
@@ -25074,13 +25072,13 @@
           <w:p>
             <w:pPr>
               <w:rPr>
-                <w:ins w:id="63" w:author="Alexis Smith" w:date="2020-02-24T15:46:00Z"/>
-                <w:rFonts w:asciiTheme="minorHAnsi" w:hAnsiTheme="minorHAnsi"/>
-                <w:sz w:val="14"/>
-                <w:szCs w:val="14"/>
-              </w:rPr>
-            </w:pPr>
-            <w:ins w:id="64" w:author="Alexis Smith" w:date="2020-02-24T15:46:00Z">
+                <w:ins w:id="62" w:author="Alexis Smith" w:date="2020-02-24T15:46:00Z"/>
+                <w:rFonts w:asciiTheme="minorHAnsi" w:hAnsiTheme="minorHAnsi"/>
+                <w:sz w:val="14"/>
+                <w:szCs w:val="14"/>
+              </w:rPr>
+            </w:pPr>
+            <w:ins w:id="63" w:author="Alexis Smith" w:date="2020-02-24T15:46:00Z">
               <w:r>
                 <w:rPr>
                   <w:rFonts w:asciiTheme="minorHAnsi" w:hAnsiTheme="minorHAnsi"/>
@@ -25094,13 +25092,13 @@
           <w:p>
             <w:pPr>
               <w:rPr>
-                <w:ins w:id="65" w:author="Alexis Smith" w:date="2020-02-24T15:46:00Z"/>
-                <w:rFonts w:asciiTheme="minorHAnsi" w:hAnsiTheme="minorHAnsi"/>
-                <w:sz w:val="14"/>
-                <w:szCs w:val="14"/>
-              </w:rPr>
-            </w:pPr>
-            <w:ins w:id="66" w:author="Alexis Smith" w:date="2020-02-24T15:46:00Z">
+                <w:ins w:id="64" w:author="Alexis Smith" w:date="2020-02-24T15:46:00Z"/>
+                <w:rFonts w:asciiTheme="minorHAnsi" w:hAnsiTheme="minorHAnsi"/>
+                <w:sz w:val="14"/>
+                <w:szCs w:val="14"/>
+              </w:rPr>
+            </w:pPr>
+            <w:ins w:id="65" w:author="Alexis Smith" w:date="2020-02-24T15:46:00Z">
               <w:r>
                 <w:rPr>
                   <w:rFonts w:asciiTheme="minorHAnsi" w:hAnsiTheme="minorHAnsi"/>
@@ -25119,7 +25117,7 @@
                 <w:szCs w:val="14"/>
               </w:rPr>
             </w:pPr>
-            <w:ins w:id="67" w:author="Alexis Smith" w:date="2020-02-24T15:46:00Z">
+            <w:ins w:id="66" w:author="Alexis Smith" w:date="2020-02-24T15:46:00Z">
               <w:r>
                 <w:rPr>
                   <w:rFonts w:asciiTheme="minorHAnsi" w:hAnsiTheme="minorHAnsi"/>
@@ -27673,7 +27671,7 @@
               </w:rPr>
               <w:t>*</w:t>
             </w:r>
-            <w:ins w:id="68" w:author="Smith, Alexis@Energy" w:date="2020-03-10T15:49:00Z">
+            <w:ins w:id="67" w:author="Smith, Alexis@Energy" w:date="2020-03-10T15:49:00Z">
               <w:r>
                 <w:rPr>
                   <w:rFonts w:asciiTheme="minorHAnsi" w:hAnsiTheme="minorHAnsi"/>
@@ -27683,7 +27681,7 @@
                 <w:t xml:space="preserve"> </w:t>
               </w:r>
             </w:ins>
-            <w:del w:id="69" w:author="Smith, Alexis@Energy" w:date="2020-03-10T15:49:00Z">
+            <w:del w:id="68" w:author="Smith, Alexis@Energy" w:date="2020-03-10T15:49:00Z">
               <w:r>
                 <w:rPr>
                   <w:rFonts w:asciiTheme="minorHAnsi" w:hAnsiTheme="minorHAnsi"/>
@@ -27701,7 +27699,7 @@
               </w:rPr>
               <w:t>no heating</w:t>
             </w:r>
-            <w:del w:id="70" w:author="Smith, Alexis@Energy" w:date="2020-03-10T15:49:00Z">
+            <w:del w:id="69" w:author="Smith, Alexis@Energy" w:date="2020-03-10T15:49:00Z">
               <w:r>
                 <w:rPr>
                   <w:rFonts w:asciiTheme="minorHAnsi" w:hAnsiTheme="minorHAnsi"/>
@@ -31069,7 +31067,7 @@
               </w:rPr>
               <w:t>*</w:t>
             </w:r>
-            <w:ins w:id="71" w:author="Smith, Alexis@Energy" w:date="2020-03-10T15:49:00Z">
+            <w:ins w:id="70" w:author="Smith, Alexis@Energy" w:date="2020-03-10T15:49:00Z">
               <w:r>
                 <w:rPr>
                   <w:rFonts w:asciiTheme="minorHAnsi" w:hAnsiTheme="minorHAnsi"/>
@@ -31079,7 +31077,7 @@
                 <w:t xml:space="preserve"> </w:t>
               </w:r>
             </w:ins>
-            <w:del w:id="72" w:author="Smith, Alexis@Energy" w:date="2020-03-10T15:49:00Z">
+            <w:del w:id="71" w:author="Smith, Alexis@Energy" w:date="2020-03-10T15:49:00Z">
               <w:r>
                 <w:rPr>
                   <w:rFonts w:asciiTheme="minorHAnsi" w:hAnsiTheme="minorHAnsi"/>
@@ -31097,7 +31095,7 @@
               </w:rPr>
               <w:t>no heating</w:t>
             </w:r>
-            <w:del w:id="73" w:author="Smith, Alexis@Energy" w:date="2020-03-10T15:49:00Z">
+            <w:del w:id="72" w:author="Smith, Alexis@Energy" w:date="2020-03-10T15:49:00Z">
               <w:r>
                 <w:rPr>
                   <w:rFonts w:asciiTheme="minorHAnsi" w:hAnsiTheme="minorHAnsi"/>
@@ -31228,7 +31226,55 @@
                 <w:sz w:val="14"/>
                 <w:szCs w:val="14"/>
               </w:rPr>
-              <w:t xml:space="preserve">=N/A (no heating); </w:t>
+              <w:t>=</w:t>
+            </w:r>
+            <w:ins w:id="73" w:author="Alexis Smith" w:date="2020-04-07T11:27:00Z">
+              <w:r>
+                <w:rPr>
+                  <w:rFonts w:asciiTheme="minorHAnsi" w:hAnsiTheme="minorHAnsi"/>
+                  <w:sz w:val="14"/>
+                  <w:szCs w:val="14"/>
+                </w:rPr>
+                <w:t xml:space="preserve"> </w:t>
+              </w:r>
+            </w:ins>
+            <w:del w:id="74" w:author="Alexis Smith" w:date="2020-04-07T11:27:00Z">
+              <w:r>
+                <w:rPr>
+                  <w:rFonts w:asciiTheme="minorHAnsi" w:hAnsiTheme="minorHAnsi"/>
+                  <w:sz w:val="14"/>
+                  <w:szCs w:val="14"/>
+                </w:rPr>
+                <w:delText>N/A (</w:delText>
+              </w:r>
+            </w:del>
+            <w:r>
+              <w:rPr>
+                <w:rFonts w:asciiTheme="minorHAnsi" w:hAnsiTheme="minorHAnsi"/>
+                <w:sz w:val="14"/>
+                <w:szCs w:val="14"/>
+              </w:rPr>
+              <w:t>no heating</w:t>
+            </w:r>
+            <w:bookmarkStart w:id="75" w:name="_GoBack"/>
+            <w:bookmarkEnd w:id="75"/>
+            <w:del w:id="76" w:author="Alexis Smith" w:date="2020-04-07T11:27:00Z">
+              <w:r>
+                <w:rPr>
+                  <w:rFonts w:asciiTheme="minorHAnsi" w:hAnsiTheme="minorHAnsi"/>
+                  <w:sz w:val="14"/>
+                  <w:szCs w:val="14"/>
+                </w:rPr>
+                <w:delText>)</w:delText>
+              </w:r>
+            </w:del>
+            <w:r>
+              <w:rPr>
+                <w:rFonts w:asciiTheme="minorHAnsi" w:hAnsiTheme="minorHAnsi"/>
+                <w:sz w:val="14"/>
+                <w:szCs w:val="14"/>
+              </w:rPr>
+              <w:t xml:space="preserve">; </w:t>
             </w:r>
             <w:r>
               <w:rPr>
@@ -33535,7 +33581,7 @@
       </w:rPr>
       <w:tab/>
     </w:r>
-    <w:del w:id="3" w:author="Alexis Smith" w:date="2020-03-04T12:53:00Z">
+    <w:del w:id="2" w:author="Alexis Smith" w:date="2020-03-04T12:53:00Z">
       <w:r>
         <w:rPr>
           <w:rFonts w:ascii="Calibri" w:hAnsi="Calibri"/>
@@ -33545,7 +33591,7 @@
         <w:delText xml:space="preserve">January </w:delText>
       </w:r>
     </w:del>
-    <w:ins w:id="4" w:author="Alexis Smith" w:date="2020-03-04T12:53:00Z">
+    <w:ins w:id="3" w:author="Alexis Smith" w:date="2020-03-04T12:53:00Z">
       <w:r>
         <w:rPr>
           <w:rFonts w:ascii="Calibri" w:hAnsi="Calibri"/>
@@ -33619,7 +33665,7 @@
       </w:rPr>
       <w:tab/>
     </w:r>
-    <w:del w:id="5" w:author="Alexis Smith" w:date="2020-03-04T12:53:00Z">
+    <w:del w:id="4" w:author="Alexis Smith" w:date="2020-03-04T12:53:00Z">
       <w:r>
         <w:rPr>
           <w:rFonts w:ascii="Calibri" w:hAnsi="Calibri"/>
@@ -33629,7 +33675,7 @@
         <w:delText xml:space="preserve">January </w:delText>
       </w:r>
     </w:del>
-    <w:ins w:id="6" w:author="Alexis Smith" w:date="2020-03-04T12:53:00Z">
+    <w:ins w:id="5" w:author="Alexis Smith" w:date="2020-03-04T12:53:00Z">
       <w:r>
         <w:rPr>
           <w:rFonts w:ascii="Calibri" w:hAnsi="Calibri"/>
@@ -33639,7 +33685,7 @@
         <w:t>March</w:t>
       </w:r>
     </w:ins>
-    <w:ins w:id="7" w:author="Smith, Alexis@Energy" w:date="2020-03-10T15:49:00Z">
+    <w:ins w:id="6" w:author="Smith, Alexis@Energy" w:date="2020-03-10T15:49:00Z">
       <w:r>
         <w:rPr>
           <w:rFonts w:ascii="Calibri" w:hAnsi="Calibri"/>
@@ -33894,7 +33940,7 @@
       </w:rPr>
       <w:t xml:space="preserve"> 0</w:t>
     </w:r>
-    <w:del w:id="1" w:author="Alexis Smith" w:date="2020-03-04T12:52:00Z">
+    <w:del w:id="0" w:author="Alexis Smith" w:date="2020-03-04T12:52:00Z">
       <w:r>
         <w:rPr>
           <w:rFonts w:ascii="Arial" w:hAnsi="Arial" w:cs="Arial"/>
@@ -33904,7 +33950,7 @@
         <w:delText>1</w:delText>
       </w:r>
     </w:del>
-    <w:ins w:id="2" w:author="Alexis Smith" w:date="2020-03-04T12:52:00Z">
+    <w:ins w:id="1" w:author="Alexis Smith" w:date="2020-03-04T12:52:00Z">
       <w:r>
         <w:rPr>
           <w:rFonts w:ascii="Arial" w:hAnsi="Arial" w:cs="Arial"/>
@@ -34115,7 +34161,7 @@
             <w:rPr>
               <w:noProof/>
             </w:rPr>
-            <w:t>1</w:t>
+            <w:t>5</w:t>
           </w:r>
           <w:r>
             <w:rPr>
@@ -40580,7 +40626,7 @@
 </file>
 
 <file path=customXml/itemProps1.xml><?xml version="1.0" encoding="utf-8"?>
-<ds:datastoreItem xmlns:ds="http://schemas.openxmlformats.org/officeDocument/2006/customXml" ds:itemID="{33135331-CCFD-43C8-A4F8-AC27A4DABB36}">
+<ds:datastoreItem xmlns:ds="http://schemas.openxmlformats.org/officeDocument/2006/customXml" ds:itemID="{DB9C6176-72D8-48E5-9F12-419F75197BDF}">
   <ds:schemaRefs>
     <ds:schemaRef ds:uri="http://schemas.openxmlformats.org/officeDocument/2006/bibliography"/>
   </ds:schemaRefs>
@@ -40588,7 +40634,7 @@
 </file>
 
 <file path=customXml/itemProps2.xml><?xml version="1.0" encoding="utf-8"?>
-<ds:datastoreItem xmlns:ds="http://schemas.openxmlformats.org/officeDocument/2006/customXml" ds:itemID="{9A228515-02DB-4492-9AB1-818CD23032F4}">
+<ds:datastoreItem xmlns:ds="http://schemas.openxmlformats.org/officeDocument/2006/customXml" ds:itemID="{7E88BDAD-016B-4048-BD23-740642CC03A1}">
   <ds:schemaRefs>
     <ds:schemaRef ds:uri="http://schemas.openxmlformats.org/officeDocument/2006/bibliography"/>
   </ds:schemaRefs>

</xml_diff>